<commit_message>
Updated Write-up and removed session info from analysis file
</commit_message>
<xml_diff>
--- a/Session-7/analysis.docx
+++ b/Session-7/analysis.docx
@@ -1,6 +1,6 @@
 
 <file path=word/document.xml><?xml version="1.0" encoding="utf-8"?>
-<w:document xmlns:wpc="http://schemas.microsoft.com/office/word/2010/wordprocessingCanvas" xmlns:cx="http://schemas.microsoft.com/office/drawing/2014/chartex" xmlns:cx1="http://schemas.microsoft.com/office/drawing/2015/9/8/chartex" xmlns:cx2="http://schemas.microsoft.com/office/drawing/2015/10/21/chartex" xmlns:cx3="http://schemas.microsoft.com/office/drawing/2016/5/9/chartex" xmlns:cx4="http://schemas.microsoft.com/office/drawing/2016/5/10/chartex" xmlns:cx5="http://schemas.microsoft.com/office/drawing/2016/5/11/chartex" xmlns:cx6="http://schemas.microsoft.com/office/drawing/2016/5/12/chartex" xmlns:cx7="http://schemas.microsoft.com/office/drawing/2016/5/13/chartex" xmlns:cx8="http://schemas.microsoft.com/office/drawing/2016/5/14/chartex" xmlns:mc="http://schemas.openxmlformats.org/markup-compatibility/2006" xmlns:aink="http://schemas.microsoft.com/office/drawing/2016/ink" xmlns:am3d="http://schemas.microsoft.com/office/drawing/2017/model3d" xmlns:o="urn:schemas-microsoft-com:office:office" xmlns:oel="http://schemas.microsoft.com/office/2019/extlst" xmlns:r="http://schemas.openxmlformats.org/officeDocument/2006/relationships" xmlns:m="http://schemas.openxmlformats.org/officeDocument/2006/math" xmlns:v="urn:schemas-microsoft-com:vml" xmlns:wp14="http://schemas.microsoft.com/office/word/2010/wordprocessingDrawing" xmlns:wp="http://schemas.openxmlformats.org/drawingml/2006/wordprocessingDrawing" xmlns:w10="urn:schemas-microsoft-com:office:word" xmlns:w="http://schemas.openxmlformats.org/wordprocessingml/2006/main" xmlns:w14="http://schemas.microsoft.com/office/word/2010/wordml" xmlns:w15="http://schemas.microsoft.com/office/word/2012/wordml" xmlns:w16cex="http://schemas.microsoft.com/office/word/2018/wordml/cex" xmlns:w16cid="http://schemas.microsoft.com/office/word/2016/wordml/cid" xmlns:w16="http://schemas.microsoft.com/office/word/2018/wordml" xmlns:w16sdtdh="http://schemas.microsoft.com/office/word/2020/wordml/sdtdatahash" xmlns:w16se="http://schemas.microsoft.com/office/word/2015/wordml/symex" xmlns:wpg="http://schemas.microsoft.com/office/word/2010/wordprocessingGroup" xmlns:wpi="http://schemas.microsoft.com/office/word/2010/wordprocessingInk" xmlns:wne="http://schemas.microsoft.com/office/word/2006/wordml" xmlns:wps="http://schemas.microsoft.com/office/word/2010/wordprocessingShape" mc:Ignorable="w14 w15 w16se w16cid w16 w16cex w16sdtdh wp14">
+<w:document xmlns:wpc="http://schemas.microsoft.com/office/word/2010/wordprocessingCanvas" xmlns:cx="http://schemas.microsoft.com/office/drawing/2014/chartex" xmlns:cx1="http://schemas.microsoft.com/office/drawing/2015/9/8/chartex" xmlns:cx2="http://schemas.microsoft.com/office/drawing/2015/10/21/chartex" xmlns:cx3="http://schemas.microsoft.com/office/drawing/2016/5/9/chartex" xmlns:cx4="http://schemas.microsoft.com/office/drawing/2016/5/10/chartex" xmlns:cx5="http://schemas.microsoft.com/office/drawing/2016/5/11/chartex" xmlns:cx6="http://schemas.microsoft.com/office/drawing/2016/5/12/chartex" xmlns:cx7="http://schemas.microsoft.com/office/drawing/2016/5/13/chartex" xmlns:cx8="http://schemas.microsoft.com/office/drawing/2016/5/14/chartex" xmlns:mc="http://schemas.openxmlformats.org/markup-compatibility/2006" xmlns:aink="http://schemas.microsoft.com/office/drawing/2016/ink" xmlns:am3d="http://schemas.microsoft.com/office/drawing/2017/model3d" xmlns:o="urn:schemas-microsoft-com:office:office" xmlns:r="http://schemas.openxmlformats.org/officeDocument/2006/relationships" xmlns:m="http://schemas.openxmlformats.org/officeDocument/2006/math" xmlns:v="urn:schemas-microsoft-com:vml" xmlns:wp14="http://schemas.microsoft.com/office/word/2010/wordprocessingDrawing" xmlns:wp="http://schemas.openxmlformats.org/drawingml/2006/wordprocessingDrawing" xmlns:w10="urn:schemas-microsoft-com:office:word" xmlns:w="http://schemas.openxmlformats.org/wordprocessingml/2006/main" xmlns:w14="http://schemas.microsoft.com/office/word/2010/wordml" xmlns:w15="http://schemas.microsoft.com/office/word/2012/wordml" xmlns:w16cid="http://schemas.microsoft.com/office/word/2016/wordml/cid" xmlns:w16se="http://schemas.microsoft.com/office/word/2015/wordml/symex" xmlns:wpg="http://schemas.microsoft.com/office/word/2010/wordprocessingGroup" xmlns:wpi="http://schemas.microsoft.com/office/word/2010/wordprocessingInk" xmlns:wne="http://schemas.microsoft.com/office/word/2006/wordml" xmlns:wps="http://schemas.microsoft.com/office/word/2010/wordprocessingShape" mc:Ignorable="w14 w15 w16se w16cid wp14">
   <w:body>
     <w:p>
       <w:pPr>
@@ -20,23 +20,7 @@
     </w:p>
     <w:p>
       <w:r>
-        <w:t xml:space="preserve">The goal of this experiment was to </w:t>
-      </w:r>
-      <w:proofErr w:type="gramStart"/>
-      <w:r>
-        <w:t>compared</w:t>
-      </w:r>
-      <w:proofErr w:type="gramEnd"/>
-      <w:r>
-        <w:t xml:space="preserve"> the transcriptomics of myofibroblasts and senescent fibroblasts. To achieve this goal, RNA-seq experiment was carried out on human fetal foreskin fibroblasts 2 (HFFF2) treated with 2ng/ml TGF-beta-1 to induce myofibroblast differentiation or 10Gy gamma irradiation to induce senescence. RNA was </w:t>
-      </w:r>
-      <w:proofErr w:type="gramStart"/>
-      <w:r>
-        <w:t>isolated</w:t>
-      </w:r>
-      <w:proofErr w:type="gramEnd"/>
-      <w:r>
-        <w:t xml:space="preserve"> 7 days upon </w:t>
+        <w:t xml:space="preserve">The goal of this experiment was to compared the transcriptomics of myofibroblasts and senescent fibroblasts. To achieve this goal, RNA-seq experiment was carried out on human fetal foreskin fibroblasts 2 (HFFF2) treated with 2ng/ml TGF-beta-1 to induce myofibroblast differentiation or 10Gy gamma irradiation to induce senescence. RNA was isolated 7 days upon </w:t>
       </w:r>
       <w:proofErr w:type="gramStart"/>
       <w:r>
@@ -102,6 +86,9 @@
         <w:br/>
       </w:r>
       <w:r>
+        <w:rPr>
+          <w:noProof/>
+        </w:rPr>
         <w:drawing>
           <wp:inline distT="0" distB="0" distL="0" distR="0" wp14:anchorId="28CBFE59" wp14:editId="4B3C241A">
             <wp:extent cx="5943600" cy="2868295"/>
@@ -141,6 +128,9 @@
     </w:p>
     <w:p>
       <w:r>
+        <w:rPr>
+          <w:noProof/>
+        </w:rPr>
         <w:lastRenderedPageBreak/>
         <w:drawing>
           <wp:inline distT="0" distB="0" distL="0" distR="0" wp14:anchorId="1150B65D" wp14:editId="7BA015DA">
@@ -185,6 +175,14 @@
       </w:pPr>
       <w:r>
         <w:t>Quality control of the imported counts</w:t>
+      </w:r>
+    </w:p>
+    <w:p>
+      <w:r>
+        <w:t>We can look at a few different plots to check that the data is good quality, and that the samples are behaving as we would expect. First, we can check how many reads we have for each sample</w:t>
+      </w:r>
+      <w:r>
+        <w:t>.</w:t>
       </w:r>
     </w:p>
     <w:p>
@@ -316,10 +314,39 @@
         </w:drawing>
       </w:r>
     </w:p>
-    <w:p/>
-    <w:p>
-      <w:r>
-        <w:t xml:space="preserve">We used the </w:t>
+    <w:p>
+      <w:pPr>
+        <w:pStyle w:val="Heading1"/>
+      </w:pPr>
+      <w:r>
+        <w:t>Normalization</w:t>
+      </w:r>
+    </w:p>
+    <w:p>
+      <w:r>
+        <w:t xml:space="preserve">In order to test for differential expression, we operate on raw counts. </w:t>
+      </w:r>
+      <w:proofErr w:type="gramStart"/>
+      <w:r>
+        <w:t>However</w:t>
+      </w:r>
+      <w:proofErr w:type="gramEnd"/>
+      <w:r>
+        <w:t xml:space="preserve"> for other downstream analyses – e.g. for visualization or clustering – it </w:t>
+      </w:r>
+      <w:r>
+        <w:t xml:space="preserve">is </w:t>
+      </w:r>
+      <w:r>
+        <w:t>useful to work with transformed versions of the count data.</w:t>
+      </w:r>
+    </w:p>
+    <w:p>
+      <w:r>
+        <w:t xml:space="preserve">We </w:t>
+      </w:r>
+      <w:r>
+        <w:t>used the variance stabilizing transformation (</w:t>
       </w:r>
       <w:r>
         <w:t>DESeq</w:t>
@@ -335,41 +362,77 @@
       </w:r>
       <w:proofErr w:type="spellEnd"/>
       <w:r>
-        <w:t xml:space="preserve">() </w:t>
+        <w:t>()</w:t>
+      </w:r>
+      <w:r>
+        <w:t>)</w:t>
+      </w:r>
+      <w:r>
+        <w:t xml:space="preserve"> </w:t>
       </w:r>
       <w:r>
         <w:t xml:space="preserve">function </w:t>
       </w:r>
       <w:r>
-        <w:t xml:space="preserve">to compensate for different library sizes and put the </w:t>
-      </w:r>
-      <w:r>
-        <w:t>data</w:t>
-      </w:r>
-      <w:r>
-        <w:t xml:space="preserve"> on the log2 scale. </w:t>
-      </w:r>
-      <w:r>
-        <w:t>This also</w:t>
-      </w:r>
-      <w:r>
-        <w:t xml:space="preserve"> helps to remove dependence of variance on the mean.</w:t>
-      </w:r>
-    </w:p>
-    <w:p>
-      <w:pPr>
-        <w:pStyle w:val="Heading2"/>
-      </w:pPr>
+        <w:t>to compensate for different library size</w:t>
+      </w:r>
+      <w:r>
+        <w:t>s</w:t>
+      </w:r>
+      <w:r>
+        <w:t xml:space="preserve">. </w:t>
+      </w:r>
+      <w:r>
+        <w:t>This transformation performs a</w:t>
+      </w:r>
+      <w:r>
+        <w:t>n approximately</w:t>
+      </w:r>
+      <w:r>
+        <w:t xml:space="preserve"> log</w:t>
+      </w:r>
+      <w:r>
+        <w:rPr>
+          <w:vertAlign w:val="subscript"/>
+        </w:rPr>
+        <w:t xml:space="preserve">2 </w:t>
+      </w:r>
+      <w:r>
+        <w:t>transformation of the</w:t>
+      </w:r>
+      <w:r>
+        <w:t xml:space="preserve"> count</w:t>
+      </w:r>
+      <w:r>
+        <w:t xml:space="preserve"> data, as well as aims to make it</w:t>
+      </w:r>
+      <w:r>
+        <w:t xml:space="preserve"> homoscedastic; meaning that the variance does not depend on the mean</w:t>
+      </w:r>
+      <w:r>
+        <w:t>.</w:t>
+      </w:r>
+      <w:r>
+        <w:t xml:space="preserve"> This is a common transformation as m</w:t>
+      </w:r>
+      <w:r>
+        <w:t xml:space="preserve">any common statistical methods for exploratory analysis of multidimensional data, especially methods for clustering and ordination (e.g., principal-component analysis and the like), work best for (at least approximately) </w:t>
+      </w:r>
+      <w:r>
+        <w:t>homoscedastic. DESeq2’s transformation calculates variance by mean in a condition-blind manner.</w:t>
+      </w:r>
+    </w:p>
+    <w:p>
       <w:r>
         <w:rPr>
           <w:noProof/>
         </w:rPr>
         <w:lastRenderedPageBreak/>
         <w:drawing>
-          <wp:inline distT="0" distB="0" distL="0" distR="0" wp14:anchorId="6C77270F" wp14:editId="5FECBC94">
-            <wp:extent cx="5943600" cy="3663950"/>
-            <wp:effectExtent l="0" t="0" r="0" b="0"/>
-            <wp:docPr id="6" name="Picture 6" descr="Chart&#10;&#10;Description automatically generated"/>
+          <wp:inline distT="0" distB="0" distL="0" distR="0" wp14:anchorId="4B5CED66" wp14:editId="18E96914">
+            <wp:extent cx="5943600" cy="3668050"/>
+            <wp:effectExtent l="0" t="0" r="0" b="8890"/>
+            <wp:docPr id="5" name="Picture 5" descr="C:\Users\chris\AppData\Local\Microsoft\Windows\INetCache\Content.MSO\C475CE32.tmp"/>
             <wp:cNvGraphicFramePr>
               <a:graphicFrameLocks xmlns:a="http://schemas.openxmlformats.org/drawingml/2006/main" noChangeAspect="1"/>
             </wp:cNvGraphicFramePr>
@@ -377,7 +440,7 @@
               <a:graphicData uri="http://schemas.openxmlformats.org/drawingml/2006/picture">
                 <pic:pic xmlns:pic="http://schemas.openxmlformats.org/drawingml/2006/picture">
                   <pic:nvPicPr>
-                    <pic:cNvPr id="6" name="Picture 6" descr="Chart&#10;&#10;Description automatically generated"/>
+                    <pic:cNvPr id="0" name="Picture 1" descr="C:\Users\chris\AppData\Local\Microsoft\Windows\INetCache\Content.MSO\C475CE32.tmp"/>
                     <pic:cNvPicPr>
                       <a:picLocks noChangeAspect="1" noChangeArrowheads="1"/>
                     </pic:cNvPicPr>
@@ -398,7 +461,7 @@
                   <pic:spPr bwMode="auto">
                     <a:xfrm>
                       <a:off x="0" y="0"/>
-                      <a:ext cx="5943600" cy="3663950"/>
+                      <a:ext cx="5943600" cy="3668050"/>
                     </a:xfrm>
                     <a:prstGeom prst="rect">
                       <a:avLst/>
@@ -414,13 +477,33 @@
           </wp:inline>
         </w:drawing>
       </w:r>
-      <w:r>
-        <w:br/>
+      <w:bookmarkStart w:id="0" w:name="_GoBack"/>
+      <w:bookmarkEnd w:id="0"/>
+    </w:p>
+    <w:p/>
+    <w:p/>
+    <w:p/>
+    <w:p/>
+    <w:p/>
+    <w:p/>
+    <w:p>
+      <w:pPr>
+        <w:rPr>
+          <w:rStyle w:val="Heading1Char"/>
+        </w:rPr>
+      </w:pPr>
+    </w:p>
+    <w:p>
+      <w:r>
+        <w:rPr>
+          <w:rStyle w:val="Heading1Char"/>
+        </w:rPr>
         <w:t>PCA</w:t>
       </w:r>
     </w:p>
     <w:p>
       <w:r>
+        <w:lastRenderedPageBreak/>
         <w:t xml:space="preserve">PCA of normalized samples colored by group (using </w:t>
       </w:r>
       <w:proofErr w:type="spellStart"/>
@@ -504,7 +587,6 @@
         <w:rPr>
           <w:noProof/>
         </w:rPr>
-        <w:lastRenderedPageBreak/>
         <w:drawing>
           <wp:inline distT="0" distB="0" distL="0" distR="0" wp14:anchorId="4ACB008E" wp14:editId="561A9EBF">
             <wp:extent cx="5943600" cy="3663950"/>
@@ -559,6 +641,9 @@
       </w:r>
       <w:r>
         <w:br/>
+      </w:r>
+      <w:r>
+        <w:lastRenderedPageBreak/>
         <w:t>There appears to be little to no batch effect:</w:t>
       </w:r>
       <w:r>
@@ -626,7 +711,6 @@
     </w:p>
     <w:p>
       <w:r>
-        <w:lastRenderedPageBreak/>
         <w:t xml:space="preserve">We also used </w:t>
       </w:r>
       <w:proofErr w:type="spellStart"/>
@@ -664,6 +748,9 @@
         <w:br/>
       </w:r>
       <w:r>
+        <w:rPr>
+          <w:noProof/>
+        </w:rPr>
         <w:drawing>
           <wp:inline distT="0" distB="0" distL="0" distR="0" wp14:anchorId="567BEFDA" wp14:editId="3FA7EB6C">
             <wp:extent cx="5495925" cy="962025"/>
@@ -843,7 +930,7 @@
 </file>
 
 <file path=word/numbering.xml><?xml version="1.0" encoding="utf-8"?>
-<w:numbering xmlns:wpc="http://schemas.microsoft.com/office/word/2010/wordprocessingCanvas" xmlns:cx="http://schemas.microsoft.com/office/drawing/2014/chartex" xmlns:cx1="http://schemas.microsoft.com/office/drawing/2015/9/8/chartex" xmlns:cx2="http://schemas.microsoft.com/office/drawing/2015/10/21/chartex" xmlns:cx3="http://schemas.microsoft.com/office/drawing/2016/5/9/chartex" xmlns:cx4="http://schemas.microsoft.com/office/drawing/2016/5/10/chartex" xmlns:cx5="http://schemas.microsoft.com/office/drawing/2016/5/11/chartex" xmlns:cx6="http://schemas.microsoft.com/office/drawing/2016/5/12/chartex" xmlns:cx7="http://schemas.microsoft.com/office/drawing/2016/5/13/chartex" xmlns:cx8="http://schemas.microsoft.com/office/drawing/2016/5/14/chartex" xmlns:mc="http://schemas.openxmlformats.org/markup-compatibility/2006" xmlns:aink="http://schemas.microsoft.com/office/drawing/2016/ink" xmlns:am3d="http://schemas.microsoft.com/office/drawing/2017/model3d" xmlns:o="urn:schemas-microsoft-com:office:office" xmlns:oel="http://schemas.microsoft.com/office/2019/extlst" xmlns:r="http://schemas.openxmlformats.org/officeDocument/2006/relationships" xmlns:m="http://schemas.openxmlformats.org/officeDocument/2006/math" xmlns:v="urn:schemas-microsoft-com:vml" xmlns:wp14="http://schemas.microsoft.com/office/word/2010/wordprocessingDrawing" xmlns:wp="http://schemas.openxmlformats.org/drawingml/2006/wordprocessingDrawing" xmlns:w10="urn:schemas-microsoft-com:office:word" xmlns:w="http://schemas.openxmlformats.org/wordprocessingml/2006/main" xmlns:w14="http://schemas.microsoft.com/office/word/2010/wordml" xmlns:w15="http://schemas.microsoft.com/office/word/2012/wordml" xmlns:w16cex="http://schemas.microsoft.com/office/word/2018/wordml/cex" xmlns:w16cid="http://schemas.microsoft.com/office/word/2016/wordml/cid" xmlns:w16="http://schemas.microsoft.com/office/word/2018/wordml" xmlns:w16sdtdh="http://schemas.microsoft.com/office/word/2020/wordml/sdtdatahash" xmlns:w16se="http://schemas.microsoft.com/office/word/2015/wordml/symex" xmlns:wpg="http://schemas.microsoft.com/office/word/2010/wordprocessingGroup" xmlns:wpi="http://schemas.microsoft.com/office/word/2010/wordprocessingInk" xmlns:wne="http://schemas.microsoft.com/office/word/2006/wordml" xmlns:wps="http://schemas.microsoft.com/office/word/2010/wordprocessingShape" mc:Ignorable="w14 w15 w16se w16cid w16 w16cex w16sdtdh wp14">
+<w:numbering xmlns:wpc="http://schemas.microsoft.com/office/word/2010/wordprocessingCanvas" xmlns:cx="http://schemas.microsoft.com/office/drawing/2014/chartex" xmlns:cx1="http://schemas.microsoft.com/office/drawing/2015/9/8/chartex" xmlns:cx2="http://schemas.microsoft.com/office/drawing/2015/10/21/chartex" xmlns:cx3="http://schemas.microsoft.com/office/drawing/2016/5/9/chartex" xmlns:cx4="http://schemas.microsoft.com/office/drawing/2016/5/10/chartex" xmlns:cx5="http://schemas.microsoft.com/office/drawing/2016/5/11/chartex" xmlns:cx6="http://schemas.microsoft.com/office/drawing/2016/5/12/chartex" xmlns:cx7="http://schemas.microsoft.com/office/drawing/2016/5/13/chartex" xmlns:cx8="http://schemas.microsoft.com/office/drawing/2016/5/14/chartex" xmlns:mc="http://schemas.openxmlformats.org/markup-compatibility/2006" xmlns:aink="http://schemas.microsoft.com/office/drawing/2016/ink" xmlns:am3d="http://schemas.microsoft.com/office/drawing/2017/model3d" xmlns:o="urn:schemas-microsoft-com:office:office" xmlns:r="http://schemas.openxmlformats.org/officeDocument/2006/relationships" xmlns:m="http://schemas.openxmlformats.org/officeDocument/2006/math" xmlns:v="urn:schemas-microsoft-com:vml" xmlns:wp14="http://schemas.microsoft.com/office/word/2010/wordprocessingDrawing" xmlns:wp="http://schemas.openxmlformats.org/drawingml/2006/wordprocessingDrawing" xmlns:w10="urn:schemas-microsoft-com:office:word" xmlns:w="http://schemas.openxmlformats.org/wordprocessingml/2006/main" xmlns:w14="http://schemas.microsoft.com/office/word/2010/wordml" xmlns:w15="http://schemas.microsoft.com/office/word/2012/wordml" xmlns:w16cid="http://schemas.microsoft.com/office/word/2016/wordml/cid" xmlns:w16se="http://schemas.microsoft.com/office/word/2015/wordml/symex" xmlns:wpg="http://schemas.microsoft.com/office/word/2010/wordprocessingGroup" xmlns:wpi="http://schemas.microsoft.com/office/word/2010/wordprocessingInk" xmlns:wne="http://schemas.microsoft.com/office/word/2006/wordml" xmlns:wps="http://schemas.microsoft.com/office/word/2010/wordprocessingShape" mc:Ignorable="w14 w15 w16se w16cid wp14">
   <w:abstractNum w:abstractNumId="0" w15:restartNumberingAfterBreak="0">
     <w:nsid w:val="04CC39F5"/>
     <w:multiLevelType w:val="multilevel"/>
@@ -1142,17 +1229,17 @@
       </w:rPr>
     </w:lvl>
   </w:abstractNum>
-  <w:num w:numId="1" w16cid:durableId="217325372">
+  <w:num w:numId="1">
     <w:abstractNumId w:val="1"/>
   </w:num>
-  <w:num w:numId="2" w16cid:durableId="789516997">
+  <w:num w:numId="2">
     <w:abstractNumId w:val="0"/>
   </w:num>
 </w:numbering>
 </file>
 
 <file path=word/styles.xml><?xml version="1.0" encoding="utf-8"?>
-<w:styles xmlns:mc="http://schemas.openxmlformats.org/markup-compatibility/2006" xmlns:r="http://schemas.openxmlformats.org/officeDocument/2006/relationships" xmlns:w="http://schemas.openxmlformats.org/wordprocessingml/2006/main" xmlns:w14="http://schemas.microsoft.com/office/word/2010/wordml" xmlns:w15="http://schemas.microsoft.com/office/word/2012/wordml" xmlns:w16cex="http://schemas.microsoft.com/office/word/2018/wordml/cex" xmlns:w16cid="http://schemas.microsoft.com/office/word/2016/wordml/cid" xmlns:w16="http://schemas.microsoft.com/office/word/2018/wordml" xmlns:w16sdtdh="http://schemas.microsoft.com/office/word/2020/wordml/sdtdatahash" xmlns:w16se="http://schemas.microsoft.com/office/word/2015/wordml/symex" mc:Ignorable="w14 w15 w16se w16cid w16 w16cex w16sdtdh">
+<w:styles xmlns:mc="http://schemas.openxmlformats.org/markup-compatibility/2006" xmlns:r="http://schemas.openxmlformats.org/officeDocument/2006/relationships" xmlns:w="http://schemas.openxmlformats.org/wordprocessingml/2006/main" xmlns:w14="http://schemas.microsoft.com/office/word/2010/wordml" xmlns:w15="http://schemas.microsoft.com/office/word/2012/wordml" xmlns:w16cid="http://schemas.microsoft.com/office/word/2016/wordml/cid" xmlns:w16se="http://schemas.microsoft.com/office/word/2015/wordml/symex" mc:Ignorable="w14 w15 w16se w16cid">
   <w:docDefaults>
     <w:rPrDefault>
       <w:rPr>
@@ -1168,7 +1255,7 @@
       </w:pPr>
     </w:pPrDefault>
   </w:docDefaults>
-  <w:latentStyles w:defLockedState="0" w:defUIPriority="99" w:defSemiHidden="0" w:defUnhideWhenUsed="0" w:defQFormat="0" w:count="376">
+  <w:latentStyles w:defLockedState="0" w:defUIPriority="99" w:defSemiHidden="0" w:defUnhideWhenUsed="0" w:defQFormat="0" w:count="375">
     <w:lsdException w:name="Normal" w:uiPriority="0" w:qFormat="1"/>
     <w:lsdException w:name="heading 1" w:uiPriority="9" w:qFormat="1"/>
     <w:lsdException w:name="heading 2" w:semiHidden="1" w:uiPriority="9" w:unhideWhenUsed="1" w:qFormat="1"/>
@@ -1544,7 +1631,6 @@
     <w:lsdException w:name="Smart Hyperlink" w:semiHidden="1" w:unhideWhenUsed="1"/>
     <w:lsdException w:name="Hashtag" w:semiHidden="1" w:unhideWhenUsed="1"/>
     <w:lsdException w:name="Unresolved Mention" w:semiHidden="1" w:unhideWhenUsed="1"/>
-    <w:lsdException w:name="Smart Link" w:semiHidden="1" w:unhideWhenUsed="1"/>
   </w:latentStyles>
   <w:style w:type="paragraph" w:default="1" w:styleId="Normal">
     <w:name w:val="Normal"/>
@@ -1596,6 +1682,7 @@
   <w:style w:type="character" w:default="1" w:styleId="DefaultParagraphFont">
     <w:name w:val="Default Paragraph Font"/>
     <w:uiPriority w:val="1"/>
+    <w:semiHidden/>
     <w:unhideWhenUsed/>
   </w:style>
   <w:style w:type="table" w:default="1" w:styleId="TableNormal">
@@ -1700,6 +1787,62 @@
     <w:rPr>
       <w:color w:val="605E5C"/>
       <w:shd w:val="clear" w:color="auto" w:fill="E1DFDD"/>
+    </w:rPr>
+  </w:style>
+  <w:style w:type="character" w:styleId="FollowedHyperlink">
+    <w:name w:val="FollowedHyperlink"/>
+    <w:basedOn w:val="DefaultParagraphFont"/>
+    <w:uiPriority w:val="99"/>
+    <w:semiHidden/>
+    <w:unhideWhenUsed/>
+    <w:rsid w:val="00B62564"/>
+    <w:rPr>
+      <w:color w:val="954F72" w:themeColor="followedHyperlink"/>
+      <w:u w:val="single"/>
+    </w:rPr>
+  </w:style>
+  <w:style w:type="character" w:styleId="PlaceholderText">
+    <w:name w:val="Placeholder Text"/>
+    <w:basedOn w:val="DefaultParagraphFont"/>
+    <w:uiPriority w:val="99"/>
+    <w:semiHidden/>
+    <w:rsid w:val="007C788C"/>
+    <w:rPr>
+      <w:color w:val="808080"/>
+    </w:rPr>
+  </w:style>
+  <w:style w:type="character" w:styleId="Emphasis">
+    <w:name w:val="Emphasis"/>
+    <w:basedOn w:val="DefaultParagraphFont"/>
+    <w:uiPriority w:val="20"/>
+    <w:qFormat/>
+    <w:rsid w:val="007C788C"/>
+    <w:rPr>
+      <w:i/>
+      <w:iCs/>
+    </w:rPr>
+  </w:style>
+  <w:style w:type="character" w:customStyle="1" w:styleId="mi">
+    <w:name w:val="mi"/>
+    <w:basedOn w:val="DefaultParagraphFont"/>
+    <w:rsid w:val="007C788C"/>
+  </w:style>
+  <w:style w:type="character" w:customStyle="1" w:styleId="mn">
+    <w:name w:val="mn"/>
+    <w:basedOn w:val="DefaultParagraphFont"/>
+    <w:rsid w:val="007C788C"/>
+  </w:style>
+  <w:style w:type="character" w:styleId="HTMLCode">
+    <w:name w:val="HTML Code"/>
+    <w:basedOn w:val="DefaultParagraphFont"/>
+    <w:uiPriority w:val="99"/>
+    <w:semiHidden/>
+    <w:unhideWhenUsed/>
+    <w:rsid w:val="007C788C"/>
+    <w:rPr>
+      <w:rFonts w:ascii="Courier New" w:eastAsia="Times New Roman" w:hAnsi="Courier New" w:cs="Courier New"/>
+      <w:sz w:val="20"/>
+      <w:szCs w:val="20"/>
     </w:rPr>
   </w:style>
 </w:styles>

</xml_diff>